<commit_message>
Java Basic codes added
</commit_message>
<xml_diff>
--- a/CMD commands.docx
+++ b/CMD commands.docx
@@ -140,352 +140,503 @@
       <w:r>
         <w:t xml:space="preserve">[first navigate to that folder] </w:t>
       </w:r>
+    </w:p>
+    <w:p>
+      <w:r>
+        <w:t xml:space="preserve">git </w:t>
+      </w:r>
+      <w:proofErr w:type="spellStart"/>
+      <w:r>
+        <w:t>init</w:t>
+      </w:r>
+      <w:proofErr w:type="spellEnd"/>
+    </w:p>
+    <w:p/>
+    <w:p>
+      <w:r>
+        <w:t xml:space="preserve">Add Remote repo into local </w:t>
+      </w:r>
+      <w:proofErr w:type="gramStart"/>
+      <w:r>
+        <w:t>repo :</w:t>
+      </w:r>
+      <w:proofErr w:type="gramEnd"/>
+      <w:r>
+        <w:t xml:space="preserve"> </w:t>
+      </w:r>
+    </w:p>
+    <w:p>
+      <w:r>
+        <w:t>g</w:t>
+      </w:r>
+      <w:r>
+        <w:t>it remote add origin &lt;http path&gt;</w:t>
+      </w:r>
+      <w:r>
+        <w:t xml:space="preserve"> </w:t>
+      </w:r>
+      <w:proofErr w:type="gramStart"/>
+      <w:r>
+        <w:t xml:space="preserve">   {</w:t>
+      </w:r>
+      <w:proofErr w:type="gramEnd"/>
+      <w:r>
+        <w:t>Here instead of origin we can give any name}</w:t>
+      </w:r>
+    </w:p>
+    <w:p/>
+    <w:p>
+      <w:r>
+        <w:t xml:space="preserve">Check the added repo into local </w:t>
+      </w:r>
+      <w:proofErr w:type="gramStart"/>
+      <w:r>
+        <w:t>repo :</w:t>
+      </w:r>
+      <w:proofErr w:type="gramEnd"/>
+      <w:r>
+        <w:t xml:space="preserve"> </w:t>
+      </w:r>
+    </w:p>
+    <w:p>
+      <w:r>
+        <w:t xml:space="preserve">git </w:t>
+      </w:r>
+      <w:proofErr w:type="gramStart"/>
+      <w:r>
+        <w:t>remote -v</w:t>
+      </w:r>
+      <w:proofErr w:type="gramEnd"/>
+    </w:p>
+    <w:p/>
+    <w:p>
+      <w:r>
+        <w:t xml:space="preserve">Remove the remote repo from local </w:t>
+      </w:r>
+      <w:proofErr w:type="gramStart"/>
+      <w:r>
+        <w:t>repo :</w:t>
+      </w:r>
+      <w:proofErr w:type="gramEnd"/>
+      <w:r>
+        <w:t xml:space="preserve"> </w:t>
+      </w:r>
+    </w:p>
+    <w:p>
+      <w:r>
+        <w:t>git remote remove origin</w:t>
+      </w:r>
+    </w:p>
+    <w:p/>
+    <w:p/>
+    <w:p>
+      <w:r>
+        <w:lastRenderedPageBreak/>
+        <w:t xml:space="preserve">When one or many file kept in local repo then we have to stage and the push it on remote </w:t>
+      </w:r>
+      <w:proofErr w:type="gramStart"/>
+      <w:r>
+        <w:t>repo :</w:t>
+      </w:r>
+      <w:proofErr w:type="gramEnd"/>
+      <w:r>
+        <w:t xml:space="preserve"> </w:t>
+      </w:r>
+    </w:p>
+    <w:p>
+      <w:r>
+        <w:t xml:space="preserve">Check the status of local repo </w:t>
+      </w:r>
+      <w:proofErr w:type="gramStart"/>
+      <w:r>
+        <w:t>files :</w:t>
+      </w:r>
+      <w:proofErr w:type="gramEnd"/>
+    </w:p>
+    <w:p>
+      <w:r>
+        <w:t xml:space="preserve"> git status</w:t>
+      </w:r>
+    </w:p>
+    <w:p>
+      <w:r>
+        <w:t xml:space="preserve">{If file name </w:t>
+      </w:r>
+      <w:proofErr w:type="gramStart"/>
+      <w:r>
+        <w:t>appear</w:t>
+      </w:r>
+      <w:proofErr w:type="gramEnd"/>
+      <w:r>
+        <w:t xml:space="preserve"> in Red colour the it is untracked or not staged and if file name is in Green colour then it is stage &amp; ready for commit}</w:t>
+      </w:r>
+    </w:p>
+    <w:p/>
+    <w:p>
+      <w:r>
+        <w:t xml:space="preserve">Add the local repo untracked </w:t>
+      </w:r>
+      <w:proofErr w:type="gramStart"/>
+      <w:r>
+        <w:t>files :</w:t>
+      </w:r>
+      <w:proofErr w:type="gramEnd"/>
+    </w:p>
+    <w:p>
+      <w:r>
+        <w:t>git add &lt;file name with extension&gt;    // for single file</w:t>
+      </w:r>
+    </w:p>
+    <w:p>
+      <w:r>
+        <w:t>git add</w:t>
+      </w:r>
+      <w:r>
+        <w:t xml:space="preserve"> --</w:t>
+      </w:r>
+      <w:r>
+        <w:t>all         //for all files</w:t>
+      </w:r>
+    </w:p>
+    <w:p>
+      <w:r>
+        <w:t xml:space="preserve">git </w:t>
+      </w:r>
+      <w:proofErr w:type="gramStart"/>
+      <w:r>
+        <w:t>add .</w:t>
+      </w:r>
+      <w:proofErr w:type="gramEnd"/>
+      <w:r>
+        <w:t xml:space="preserve">             //for all files</w:t>
+      </w:r>
+    </w:p>
+    <w:p>
+      <w:r>
+        <w:t xml:space="preserve"> </w:t>
+      </w:r>
+    </w:p>
+    <w:p>
+      <w:r>
+        <w:t xml:space="preserve">To remove file from </w:t>
+      </w:r>
+      <w:proofErr w:type="gramStart"/>
+      <w:r>
+        <w:t>index :</w:t>
+      </w:r>
+      <w:proofErr w:type="gramEnd"/>
+      <w:r>
+        <w:t xml:space="preserve"> </w:t>
+      </w:r>
+    </w:p>
+    <w:p>
+      <w:r>
+        <w:t>git rm</w:t>
+      </w:r>
+      <w:r>
+        <w:t xml:space="preserve"> --</w:t>
+      </w:r>
+      <w:r>
+        <w:t>cached &lt;file name with extension&gt;</w:t>
+      </w:r>
+    </w:p>
+    <w:p/>
+    <w:p>
+      <w:proofErr w:type="gramStart"/>
+      <w:r>
+        <w:t>Create .</w:t>
+      </w:r>
+      <w:proofErr w:type="spellStart"/>
+      <w:r>
+        <w:t>gitignore</w:t>
+      </w:r>
+      <w:proofErr w:type="spellEnd"/>
+      <w:proofErr w:type="gramEnd"/>
+      <w:r>
+        <w:t xml:space="preserve"> file (with all extensions) in local repo.</w:t>
+      </w:r>
+    </w:p>
+    <w:p>
+      <w:proofErr w:type="gramStart"/>
+      <w:r>
+        <w:t>Use :</w:t>
+      </w:r>
+      <w:proofErr w:type="gramEnd"/>
+      <w:r>
+        <w:t xml:space="preserve"> If suppose there are some files in local repo but we have to ignore it for pushing into remote repo. At that time </w:t>
+      </w:r>
+      <w:proofErr w:type="gramStart"/>
+      <w:r>
+        <w:t>create .</w:t>
+      </w:r>
+      <w:proofErr w:type="spellStart"/>
+      <w:r>
+        <w:t>gitignore</w:t>
+      </w:r>
+      <w:proofErr w:type="spellEnd"/>
+      <w:proofErr w:type="gramEnd"/>
+      <w:r>
+        <w:t xml:space="preserve"> file and just enter the file name with extensions in .</w:t>
+      </w:r>
+      <w:r>
+        <w:t xml:space="preserve"> </w:t>
+      </w:r>
+      <w:proofErr w:type="spellStart"/>
+      <w:r>
+        <w:t>gitignore</w:t>
+      </w:r>
+      <w:proofErr w:type="spellEnd"/>
+      <w:r>
+        <w:t xml:space="preserve"> file.</w:t>
+      </w:r>
+    </w:p>
+    <w:p>
+      <w:r>
+        <w:t xml:space="preserve">These file will be ignore while we do index or staging </w:t>
+      </w:r>
+      <w:proofErr w:type="gramStart"/>
+      <w:r>
+        <w:t>time.(</w:t>
+      </w:r>
+      <w:proofErr w:type="gramEnd"/>
+      <w:r>
+        <w:t>git status)</w:t>
+      </w:r>
+    </w:p>
+    <w:p/>
+    <w:p>
+      <w:r>
+        <w:t xml:space="preserve">Configure git username and email for committing </w:t>
+      </w:r>
+      <w:proofErr w:type="gramStart"/>
+      <w:r>
+        <w:t>purpose :</w:t>
+      </w:r>
+      <w:proofErr w:type="gramEnd"/>
+      <w:r>
+        <w:t xml:space="preserve"> </w:t>
+      </w:r>
+    </w:p>
+    <w:p>
+      <w:r>
+        <w:t xml:space="preserve">For </w:t>
+      </w:r>
+      <w:proofErr w:type="gramStart"/>
+      <w:r>
+        <w:t>username :</w:t>
+      </w:r>
+      <w:proofErr w:type="gramEnd"/>
+      <w:r>
+        <w:t xml:space="preserve"> </w:t>
+      </w:r>
+    </w:p>
+    <w:p>
+      <w:r>
+        <w:t>git config</w:t>
+      </w:r>
+      <w:r>
+        <w:t xml:space="preserve"> --</w:t>
+      </w:r>
+      <w:r>
+        <w:t>global user.name “&lt;username&gt;”</w:t>
+      </w:r>
+    </w:p>
+    <w:p>
+      <w:r>
+        <w:t xml:space="preserve">For </w:t>
+      </w:r>
+      <w:proofErr w:type="gramStart"/>
+      <w:r>
+        <w:t>Email :</w:t>
+      </w:r>
+      <w:proofErr w:type="gramEnd"/>
+      <w:r>
+        <w:t xml:space="preserve"> </w:t>
+      </w:r>
+    </w:p>
+    <w:p>
+      <w:r>
+        <w:t xml:space="preserve">git config --global </w:t>
+      </w:r>
+      <w:proofErr w:type="spellStart"/>
+      <w:proofErr w:type="gramStart"/>
+      <w:r>
+        <w:t>user.email</w:t>
+      </w:r>
+      <w:proofErr w:type="spellEnd"/>
+      <w:proofErr w:type="gramEnd"/>
+      <w:r>
+        <w:t xml:space="preserve"> “&lt;email id&gt;”</w:t>
+      </w:r>
+    </w:p>
+    <w:p/>
+    <w:p>
+      <w:r>
+        <w:t xml:space="preserve">Commit the </w:t>
+      </w:r>
+      <w:proofErr w:type="gramStart"/>
+      <w:r>
+        <w:t>code :</w:t>
+      </w:r>
+      <w:proofErr w:type="gramEnd"/>
+    </w:p>
+    <w:p>
+      <w:r>
+        <w:t>git commit -m “&lt;Unique message&gt;”</w:t>
+      </w:r>
+    </w:p>
+    <w:p/>
+    <w:p>
+      <w:proofErr w:type="gramStart"/>
+      <w:r>
+        <w:t>Push :</w:t>
+      </w:r>
+      <w:proofErr w:type="gramEnd"/>
+      <w:r>
+        <w:t xml:space="preserve"> </w:t>
+      </w:r>
+    </w:p>
+    <w:p>
+      <w:r>
+        <w:t>Git push &lt;</w:t>
+      </w:r>
+      <w:proofErr w:type="spellStart"/>
+      <w:r>
+        <w:t>remotename</w:t>
+      </w:r>
+      <w:proofErr w:type="spellEnd"/>
+      <w:r>
+        <w:t>&gt; &lt;branch&gt;</w:t>
+      </w:r>
+    </w:p>
+    <w:p/>
+    <w:p>
+      <w:pPr>
+        <w:shd w:val="clear" w:color="auto" w:fill="EFF0F1"/>
+        <w:tabs>
+          <w:tab w:val="left" w:pos="916"/>
+          <w:tab w:val="left" w:pos="1832"/>
+          <w:tab w:val="left" w:pos="2748"/>
+          <w:tab w:val="left" w:pos="3664"/>
+          <w:tab w:val="left" w:pos="4580"/>
+          <w:tab w:val="left" w:pos="5496"/>
+          <w:tab w:val="left" w:pos="6412"/>
+          <w:tab w:val="left" w:pos="7328"/>
+          <w:tab w:val="left" w:pos="8244"/>
+          <w:tab w:val="left" w:pos="9160"/>
+          <w:tab w:val="left" w:pos="10076"/>
+          <w:tab w:val="left" w:pos="10992"/>
+          <w:tab w:val="left" w:pos="11908"/>
+          <w:tab w:val="left" w:pos="12824"/>
+          <w:tab w:val="left" w:pos="13740"/>
+          <w:tab w:val="left" w:pos="14656"/>
+        </w:tabs>
+        <w:spacing w:after="0" w:line="240" w:lineRule="auto"/>
+        <w:textAlignment w:val="baseline"/>
+        <w:rPr>
+          <w:rFonts w:ascii="Consolas" w:eastAsia="Times New Roman" w:hAnsi="Consolas" w:cs="Courier New"/>
+          <w:color w:val="242729"/>
+          <w:sz w:val="20"/>
+          <w:szCs w:val="20"/>
+          <w:lang w:eastAsia="en-IN"/>
+        </w:rPr>
+      </w:pPr>
+      <w:r>
+        <w:rPr>
+          <w:rFonts w:ascii="Consolas" w:eastAsia="Times New Roman" w:hAnsi="Consolas" w:cs="Courier New"/>
+          <w:color w:val="242729"/>
+          <w:sz w:val="20"/>
+          <w:szCs w:val="20"/>
+          <w:bdr w:val="none" w:sz="0" w:space="0" w:color="auto" w:frame="1"/>
+          <w:shd w:val="clear" w:color="auto" w:fill="EFF0F1"/>
+          <w:lang w:eastAsia="en-IN"/>
+        </w:rPr>
+        <w:t>git merge origin/master --allow-unrelated-histories</w:t>
+      </w:r>
+    </w:p>
+    <w:p/>
+    <w:p/>
+    <w:p>
+      <w:r>
+        <w:t>Clone the repo</w:t>
+      </w:r>
+    </w:p>
+    <w:p>
+      <w:r>
+        <w:t xml:space="preserve">Create the folder and take the SSH path of </w:t>
+      </w:r>
+      <w:proofErr w:type="gramStart"/>
+      <w:r>
+        <w:t>repo :</w:t>
+      </w:r>
+      <w:proofErr w:type="gramEnd"/>
+      <w:r>
+        <w:t xml:space="preserve"> </w:t>
+      </w:r>
+    </w:p>
+    <w:p>
+      <w:r>
+        <w:t>git clone &lt;SSH path&gt;</w:t>
+      </w:r>
+    </w:p>
+    <w:p/>
+    <w:p>
+      <w:proofErr w:type="gramStart"/>
+      <w:r>
+        <w:t>Pull :</w:t>
+      </w:r>
+      <w:proofErr w:type="gramEnd"/>
+      <w:r>
+        <w:t xml:space="preserve"> </w:t>
+      </w:r>
+    </w:p>
+    <w:p>
+      <w:r>
+        <w:t xml:space="preserve">git pull </w:t>
+      </w:r>
+      <w:r>
+        <w:t>&lt;</w:t>
+      </w:r>
+      <w:proofErr w:type="spellStart"/>
+      <w:r>
+        <w:t>remotename</w:t>
+      </w:r>
+      <w:proofErr w:type="spellEnd"/>
+      <w:r>
+        <w:t>&gt; &lt;branch&gt;</w:t>
+      </w:r>
+    </w:p>
+    <w:p/>
+    <w:p>
+      <w:r>
+        <w:t xml:space="preserve">Merge the </w:t>
+      </w:r>
+      <w:proofErr w:type="gramStart"/>
+      <w:r>
+        <w:t>branch :</w:t>
+      </w:r>
+      <w:proofErr w:type="gramEnd"/>
+      <w:r>
+        <w:t xml:space="preserve"> (firs checkout the branch)</w:t>
+      </w:r>
+    </w:p>
+    <w:p>
+      <w:r>
+        <w:t>git merge &lt;</w:t>
+      </w:r>
+      <w:proofErr w:type="spellStart"/>
+      <w:r>
+        <w:t>branchname</w:t>
+      </w:r>
+      <w:proofErr w:type="spellEnd"/>
+      <w:r>
+        <w:t>&gt;</w:t>
+      </w:r>
+    </w:p>
+    <w:p/>
+    <w:p>
       <w:bookmarkStart w:id="0" w:name="_GoBack"/>
       <w:bookmarkEnd w:id="0"/>
-    </w:p>
-    <w:p>
-      <w:r>
-        <w:t xml:space="preserve">git </w:t>
-      </w:r>
-      <w:proofErr w:type="spellStart"/>
-      <w:r>
-        <w:t>init</w:t>
-      </w:r>
-      <w:proofErr w:type="spellEnd"/>
-    </w:p>
-    <w:p/>
-    <w:p>
-      <w:r>
-        <w:t xml:space="preserve">Add Remote repo into local </w:t>
-      </w:r>
-      <w:proofErr w:type="gramStart"/>
-      <w:r>
-        <w:t>repo :</w:t>
-      </w:r>
-      <w:proofErr w:type="gramEnd"/>
-      <w:r>
-        <w:t xml:space="preserve"> </w:t>
-      </w:r>
-    </w:p>
-    <w:p>
-      <w:r>
-        <w:t>g</w:t>
-      </w:r>
-      <w:r>
-        <w:t>it remote add origin &lt;http path&gt;</w:t>
-      </w:r>
-      <w:r>
-        <w:t xml:space="preserve"> </w:t>
-      </w:r>
-      <w:proofErr w:type="gramStart"/>
-      <w:r>
-        <w:t xml:space="preserve">   {</w:t>
-      </w:r>
-      <w:proofErr w:type="gramEnd"/>
-      <w:r>
-        <w:t>Here instead of origin we can give any name}</w:t>
-      </w:r>
-    </w:p>
-    <w:p/>
-    <w:p>
-      <w:r>
-        <w:t xml:space="preserve">Check the added repo into local </w:t>
-      </w:r>
-      <w:proofErr w:type="gramStart"/>
-      <w:r>
-        <w:t>repo :</w:t>
-      </w:r>
-      <w:proofErr w:type="gramEnd"/>
-      <w:r>
-        <w:t xml:space="preserve"> </w:t>
-      </w:r>
-    </w:p>
-    <w:p>
-      <w:r>
-        <w:t xml:space="preserve">git </w:t>
-      </w:r>
-      <w:proofErr w:type="gramStart"/>
-      <w:r>
-        <w:t>remote -v</w:t>
-      </w:r>
-      <w:proofErr w:type="gramEnd"/>
-    </w:p>
-    <w:p/>
-    <w:p>
-      <w:r>
-        <w:t xml:space="preserve">Remove the remote repo from local </w:t>
-      </w:r>
-      <w:proofErr w:type="gramStart"/>
-      <w:r>
-        <w:t>repo :</w:t>
-      </w:r>
-      <w:proofErr w:type="gramEnd"/>
-      <w:r>
-        <w:t xml:space="preserve"> </w:t>
-      </w:r>
-    </w:p>
-    <w:p>
-      <w:r>
-        <w:t>git remote remove origin</w:t>
-      </w:r>
-    </w:p>
-    <w:p/>
-    <w:p/>
-    <w:p>
-      <w:r>
-        <w:lastRenderedPageBreak/>
-        <w:t xml:space="preserve">When one or many file kept in local repo then we have to stage and the push it on remote </w:t>
-      </w:r>
-      <w:proofErr w:type="gramStart"/>
-      <w:r>
-        <w:t>repo :</w:t>
-      </w:r>
-      <w:proofErr w:type="gramEnd"/>
-      <w:r>
-        <w:t xml:space="preserve"> </w:t>
-      </w:r>
-    </w:p>
-    <w:p>
-      <w:r>
-        <w:t xml:space="preserve">Check the status of local repo </w:t>
-      </w:r>
-      <w:proofErr w:type="gramStart"/>
-      <w:r>
-        <w:t>files :</w:t>
-      </w:r>
-      <w:proofErr w:type="gramEnd"/>
-    </w:p>
-    <w:p>
-      <w:r>
-        <w:t xml:space="preserve"> git status</w:t>
-      </w:r>
-    </w:p>
-    <w:p>
-      <w:r>
-        <w:t xml:space="preserve">{If file name </w:t>
-      </w:r>
-      <w:proofErr w:type="gramStart"/>
-      <w:r>
-        <w:t>appear</w:t>
-      </w:r>
-      <w:proofErr w:type="gramEnd"/>
-      <w:r>
-        <w:t xml:space="preserve"> in Red colour the it is untracked or not staged and if file name is in Green colour then it is stage &amp; ready for commit}</w:t>
-      </w:r>
-    </w:p>
-    <w:p/>
-    <w:p>
-      <w:r>
-        <w:t xml:space="preserve">Add the local repo untracked </w:t>
-      </w:r>
-      <w:proofErr w:type="gramStart"/>
-      <w:r>
-        <w:t>files :</w:t>
-      </w:r>
-      <w:proofErr w:type="gramEnd"/>
-    </w:p>
-    <w:p>
-      <w:r>
-        <w:t>git add &lt;file name with extension&gt;    // for single file</w:t>
-      </w:r>
-    </w:p>
-    <w:p>
-      <w:r>
-        <w:t>git add</w:t>
-      </w:r>
-      <w:r>
-        <w:t xml:space="preserve"> --</w:t>
-      </w:r>
-      <w:r>
-        <w:t>all         //for all files</w:t>
-      </w:r>
-    </w:p>
-    <w:p>
-      <w:r>
-        <w:t xml:space="preserve">git </w:t>
-      </w:r>
-      <w:proofErr w:type="gramStart"/>
-      <w:r>
-        <w:t>add .</w:t>
-      </w:r>
-      <w:proofErr w:type="gramEnd"/>
-      <w:r>
-        <w:t xml:space="preserve">             //for all files</w:t>
-      </w:r>
-    </w:p>
-    <w:p>
-      <w:r>
-        <w:t xml:space="preserve"> </w:t>
-      </w:r>
-    </w:p>
-    <w:p>
-      <w:r>
-        <w:t xml:space="preserve">To remove file from </w:t>
-      </w:r>
-      <w:proofErr w:type="gramStart"/>
-      <w:r>
-        <w:t>index :</w:t>
-      </w:r>
-      <w:proofErr w:type="gramEnd"/>
-      <w:r>
-        <w:t xml:space="preserve"> </w:t>
-      </w:r>
-    </w:p>
-    <w:p>
-      <w:r>
-        <w:t>git rm</w:t>
-      </w:r>
-      <w:r>
-        <w:t xml:space="preserve"> --</w:t>
-      </w:r>
-      <w:r>
-        <w:t>cached &lt;file name with extension&gt;</w:t>
-      </w:r>
-    </w:p>
-    <w:p/>
-    <w:p>
-      <w:proofErr w:type="gramStart"/>
-      <w:r>
-        <w:t>Create .</w:t>
-      </w:r>
-      <w:proofErr w:type="spellStart"/>
-      <w:r>
-        <w:t>gitignore</w:t>
-      </w:r>
-      <w:proofErr w:type="spellEnd"/>
-      <w:proofErr w:type="gramEnd"/>
-      <w:r>
-        <w:t xml:space="preserve"> file (with all extensions) in local repo.</w:t>
-      </w:r>
-    </w:p>
-    <w:p>
-      <w:proofErr w:type="gramStart"/>
-      <w:r>
-        <w:t>Use :</w:t>
-      </w:r>
-      <w:proofErr w:type="gramEnd"/>
-      <w:r>
-        <w:t xml:space="preserve"> If suppose there are some files in local repo but we have to ignore it for pushing into remote repo. At that time </w:t>
-      </w:r>
-      <w:proofErr w:type="gramStart"/>
-      <w:r>
-        <w:t>create .</w:t>
-      </w:r>
-      <w:proofErr w:type="spellStart"/>
-      <w:r>
-        <w:t>gitignore</w:t>
-      </w:r>
-      <w:proofErr w:type="spellEnd"/>
-      <w:proofErr w:type="gramEnd"/>
-      <w:r>
-        <w:t xml:space="preserve"> file and just enter the file name with extensions in .</w:t>
-      </w:r>
-      <w:r>
-        <w:t xml:space="preserve"> </w:t>
-      </w:r>
-      <w:proofErr w:type="spellStart"/>
-      <w:r>
-        <w:t>gitignore</w:t>
-      </w:r>
-      <w:proofErr w:type="spellEnd"/>
-      <w:r>
-        <w:t xml:space="preserve"> file.</w:t>
-      </w:r>
-    </w:p>
-    <w:p>
-      <w:r>
-        <w:t xml:space="preserve">These file will be ignore while we do index or staging </w:t>
-      </w:r>
-      <w:proofErr w:type="gramStart"/>
-      <w:r>
-        <w:t>time.(</w:t>
-      </w:r>
-      <w:proofErr w:type="gramEnd"/>
-      <w:r>
-        <w:t>git status)</w:t>
-      </w:r>
-    </w:p>
-    <w:p/>
-    <w:p>
-      <w:r>
-        <w:t xml:space="preserve">Configure git username and email for committing </w:t>
-      </w:r>
-      <w:proofErr w:type="gramStart"/>
-      <w:r>
-        <w:t>purpose :</w:t>
-      </w:r>
-      <w:proofErr w:type="gramEnd"/>
-      <w:r>
-        <w:t xml:space="preserve"> </w:t>
-      </w:r>
-    </w:p>
-    <w:p>
-      <w:r>
-        <w:t xml:space="preserve">For </w:t>
-      </w:r>
-      <w:proofErr w:type="gramStart"/>
-      <w:r>
-        <w:t>username :</w:t>
-      </w:r>
-      <w:proofErr w:type="gramEnd"/>
-      <w:r>
-        <w:t xml:space="preserve"> </w:t>
-      </w:r>
-    </w:p>
-    <w:p>
-      <w:r>
-        <w:t>git config</w:t>
-      </w:r>
-      <w:r>
-        <w:t xml:space="preserve"> --</w:t>
-      </w:r>
-      <w:r>
-        <w:t>global user.name “&lt;username&gt;”</w:t>
-      </w:r>
-    </w:p>
-    <w:p>
-      <w:r>
-        <w:t xml:space="preserve">For </w:t>
-      </w:r>
-      <w:proofErr w:type="gramStart"/>
-      <w:r>
-        <w:t>Email :</w:t>
-      </w:r>
-      <w:proofErr w:type="gramEnd"/>
-      <w:r>
-        <w:t xml:space="preserve"> </w:t>
-      </w:r>
-    </w:p>
-    <w:p>
-      <w:r>
-        <w:t xml:space="preserve">git config --global </w:t>
-      </w:r>
-      <w:proofErr w:type="spellStart"/>
-      <w:proofErr w:type="gramStart"/>
-      <w:r>
-        <w:t>user.email</w:t>
-      </w:r>
-      <w:proofErr w:type="spellEnd"/>
-      <w:proofErr w:type="gramEnd"/>
-      <w:r>
-        <w:t xml:space="preserve"> “&lt;email id&gt;”</w:t>
-      </w:r>
-    </w:p>
-    <w:p/>
-    <w:p>
-      <w:r>
-        <w:t xml:space="preserve">Commit the </w:t>
-      </w:r>
-      <w:proofErr w:type="gramStart"/>
-      <w:r>
-        <w:t>code :</w:t>
-      </w:r>
-      <w:proofErr w:type="gramEnd"/>
-    </w:p>
-    <w:p>
-      <w:r>
-        <w:t>git commit -m “&lt;Unique message&gt;”</w:t>
-      </w:r>
     </w:p>
     <w:p/>
     <w:p/>
@@ -925,6 +1076,69 @@
     <w:semiHidden/>
     <w:unhideWhenUsed/>
   </w:style>
+  <w:style w:type="paragraph" w:styleId="HTMLPreformatted">
+    <w:name w:val="HTML Preformatted"/>
+    <w:basedOn w:val="Normal"/>
+    <w:link w:val="HTMLPreformattedChar"/>
+    <w:uiPriority w:val="99"/>
+    <w:semiHidden/>
+    <w:unhideWhenUsed/>
+    <w:rsid w:val="001505A4"/>
+    <w:pPr>
+      <w:tabs>
+        <w:tab w:val="left" w:pos="916"/>
+        <w:tab w:val="left" w:pos="1832"/>
+        <w:tab w:val="left" w:pos="2748"/>
+        <w:tab w:val="left" w:pos="3664"/>
+        <w:tab w:val="left" w:pos="4580"/>
+        <w:tab w:val="left" w:pos="5496"/>
+        <w:tab w:val="left" w:pos="6412"/>
+        <w:tab w:val="left" w:pos="7328"/>
+        <w:tab w:val="left" w:pos="8244"/>
+        <w:tab w:val="left" w:pos="9160"/>
+        <w:tab w:val="left" w:pos="10076"/>
+        <w:tab w:val="left" w:pos="10992"/>
+        <w:tab w:val="left" w:pos="11908"/>
+        <w:tab w:val="left" w:pos="12824"/>
+        <w:tab w:val="left" w:pos="13740"/>
+        <w:tab w:val="left" w:pos="14656"/>
+      </w:tabs>
+      <w:spacing w:after="0" w:line="240" w:lineRule="auto"/>
+    </w:pPr>
+    <w:rPr>
+      <w:rFonts w:ascii="Courier New" w:eastAsia="Times New Roman" w:hAnsi="Courier New" w:cs="Courier New"/>
+      <w:sz w:val="20"/>
+      <w:szCs w:val="20"/>
+      <w:lang w:eastAsia="en-IN"/>
+    </w:rPr>
+  </w:style>
+  <w:style w:type="character" w:customStyle="1" w:styleId="HTMLPreformattedChar">
+    <w:name w:val="HTML Preformatted Char"/>
+    <w:basedOn w:val="DefaultParagraphFont"/>
+    <w:link w:val="HTMLPreformatted"/>
+    <w:uiPriority w:val="99"/>
+    <w:semiHidden/>
+    <w:rsid w:val="001505A4"/>
+    <w:rPr>
+      <w:rFonts w:ascii="Courier New" w:eastAsia="Times New Roman" w:hAnsi="Courier New" w:cs="Courier New"/>
+      <w:sz w:val="20"/>
+      <w:szCs w:val="20"/>
+      <w:lang w:eastAsia="en-IN"/>
+    </w:rPr>
+  </w:style>
+  <w:style w:type="character" w:styleId="HTMLCode">
+    <w:name w:val="HTML Code"/>
+    <w:basedOn w:val="DefaultParagraphFont"/>
+    <w:uiPriority w:val="99"/>
+    <w:semiHidden/>
+    <w:unhideWhenUsed/>
+    <w:rsid w:val="001505A4"/>
+    <w:rPr>
+      <w:rFonts w:ascii="Courier New" w:eastAsia="Times New Roman" w:hAnsi="Courier New" w:cs="Courier New"/>
+      <w:sz w:val="20"/>
+      <w:szCs w:val="20"/>
+    </w:rPr>
+  </w:style>
 </w:styles>
 </file>
 

</xml_diff>